<commit_message>
add multi-variate and non-linear regression
</commit_message>
<xml_diff>
--- a/CourseAdmin/Harvard Fall 2017 Syllabus Machine Learning v11.docx
+++ b/CourseAdmin/Harvard Fall 2017 Syllabus Machine Learning v11.docx
@@ -6794,7 +6794,23 @@
                 <w:b/>
                 <w:sz w:val="20"/>
               </w:rPr>
-              <w:t xml:space="preserve">(Due at 10am on November </w:t>
+              <w:t xml:space="preserve">(Due at </w:t>
+            </w:r>
+            <w:r>
+              <w:rPr>
+                <w:rFonts w:ascii="Arial Narrow" w:hAnsi="Arial Narrow"/>
+                <w:b/>
+                <w:sz w:val="20"/>
+              </w:rPr>
+              <w:t>10am on Octo</w:t>
+            </w:r>
+            <w:r>
+              <w:rPr>
+                <w:rFonts w:ascii="Arial Narrow" w:hAnsi="Arial Narrow"/>
+                <w:b/>
+                <w:sz w:val="20"/>
+              </w:rPr>
+              <w:t xml:space="preserve">ber </w:t>
             </w:r>
             <w:r>
               <w:rPr>
@@ -7052,21 +7068,21 @@
                 <w:sz w:val="20"/>
                 <w:szCs w:val="20"/>
               </w:rPr>
-              <w:t xml:space="preserve">Read the lecture notes and Jupyter notebooks on </w:t>
-            </w:r>
-            <w:r>
-              <w:rPr>
-                <w:sz w:val="20"/>
-                <w:szCs w:val="20"/>
-              </w:rPr>
-              <w:t xml:space="preserve">non-linear </w:t>
-            </w:r>
-            <w:r>
-              <w:rPr>
-                <w:sz w:val="20"/>
-                <w:szCs w:val="20"/>
-              </w:rPr>
-              <w:t>logistic regression.</w:t>
+              <w:t>Read the lect</w:t>
+            </w:r>
+            <w:r>
+              <w:rPr>
+                <w:sz w:val="20"/>
+                <w:szCs w:val="20"/>
+              </w:rPr>
+              <w:t xml:space="preserve">ure notes </w:t>
+            </w:r>
+            <w:r>
+              <w:rPr>
+                <w:sz w:val="20"/>
+                <w:szCs w:val="20"/>
+              </w:rPr>
+              <w:t>on non-linear logistic regression.</w:t>
             </w:r>
           </w:p>
           <w:p>
@@ -8542,7 +8558,23 @@
                 <w:sz w:val="20"/>
                 <w:szCs w:val="20"/>
               </w:rPr>
-              <w:t>Read Richard Weiss’ article, “Cargo Cult of Data Sciencce” (</w:t>
+              <w:t>Read Richard Weiss’ art</w:t>
+            </w:r>
+            <w:r>
+              <w:rPr>
+                <w:sz w:val="20"/>
+                <w:szCs w:val="20"/>
+              </w:rPr>
+              <w:t>icle, “Cargo Cult of Data Scien</w:t>
+            </w:r>
+            <w:bookmarkStart w:id="0" w:name="_GoBack"/>
+            <w:bookmarkEnd w:id="0"/>
+            <w:r>
+              <w:rPr>
+                <w:sz w:val="20"/>
+                <w:szCs w:val="20"/>
+              </w:rPr>
+              <w:t>ce” (</w:t>
             </w:r>
             <w:hyperlink r:id="rId21" w:history="1">
               <w:r>
@@ -8582,15 +8614,7 @@
                 <w:sz w:val="20"/>
                 <w:szCs w:val="20"/>
               </w:rPr>
-              <w:t>http://www.newyorker.com/tech/elements/how-to-call-bullshit-on-</w:t>
-            </w:r>
-            <w:r>
-              <w:rPr>
-                <w:sz w:val="20"/>
-                <w:szCs w:val="20"/>
-              </w:rPr>
-              <w:lastRenderedPageBreak/>
-              <w:t>big-data-a-practical-guide</w:t>
+              <w:t>http://www.newyorker.com/tech/elements/how-to-call-bullshit-on-big-data-a-practical-guide</w:t>
             </w:r>
             <w:r>
               <w:rPr>
@@ -9019,8 +9043,6 @@
               </w:rPr>
               <w:t>learning from text.</w:t>
             </w:r>
-            <w:bookmarkStart w:id="0" w:name="_GoBack"/>
-            <w:bookmarkEnd w:id="0"/>
           </w:p>
           <w:p>
             <w:pPr>
@@ -9503,7 +9525,7 @@
               <w:b/>
               <w:noProof/>
             </w:rPr>
-            <w:t>September 18, 2017</w:t>
+            <w:t>September 22, 2017</w:t>
           </w:r>
           <w:r>
             <w:rPr>

</xml_diff>